<commit_message>
Data model + minor doc fixes
</commit_message>
<xml_diff>
--- a/FaceBass_Analysis_and_Design_Document.docx
+++ b/FaceBass_Analysis_and_Design_Document.docx
@@ -304,6 +304,9 @@
             <w:pPr>
               <w:pStyle w:val="Tabletext"/>
             </w:pPr>
+            <w:r>
+              <w:t>19/04/2018</w:t>
+            </w:r>
           </w:p>
         </w:tc>
         <w:tc>
@@ -314,6 +317,9 @@
             <w:pPr>
               <w:pStyle w:val="Tabletext"/>
             </w:pPr>
+            <w:r>
+              <w:t>2.0</w:t>
+            </w:r>
           </w:p>
         </w:tc>
         <w:tc>
@@ -324,6 +330,9 @@
             <w:pPr>
               <w:pStyle w:val="Tabletext"/>
             </w:pPr>
+            <w:r>
+              <w:t>Fixed domain model; Added data model</w:t>
+            </w:r>
           </w:p>
         </w:tc>
         <w:tc>
@@ -334,6 +343,9 @@
             <w:pPr>
               <w:pStyle w:val="Tabletext"/>
             </w:pPr>
+            <w:r>
+              <w:t>Radu Petrisel</w:t>
+            </w:r>
           </w:p>
         </w:tc>
       </w:tr>
@@ -912,7 +924,7 @@
         <w:rPr>
           <w:noProof/>
         </w:rPr>
-        <w:t>4</w:t>
+        <w:t>5</w:t>
       </w:r>
       <w:r>
         <w:rPr>
@@ -990,7 +1002,7 @@
         <w:rPr>
           <w:noProof/>
         </w:rPr>
-        <w:t>4</w:t>
+        <w:t>6</w:t>
       </w:r>
       <w:r>
         <w:rPr>
@@ -1068,7 +1080,7 @@
         <w:rPr>
           <w:noProof/>
         </w:rPr>
-        <w:t>4</w:t>
+        <w:t>6</w:t>
       </w:r>
       <w:r>
         <w:rPr>
@@ -1146,7 +1158,7 @@
         <w:rPr>
           <w:noProof/>
         </w:rPr>
-        <w:t>4</w:t>
+        <w:t>6</w:t>
       </w:r>
       <w:r>
         <w:rPr>
@@ -1224,7 +1236,7 @@
         <w:rPr>
           <w:noProof/>
         </w:rPr>
-        <w:t>4</w:t>
+        <w:t>6</w:t>
       </w:r>
       <w:r>
         <w:rPr>
@@ -1302,7 +1314,7 @@
         <w:rPr>
           <w:noProof/>
         </w:rPr>
-        <w:t>4</w:t>
+        <w:t>6</w:t>
       </w:r>
       <w:r>
         <w:rPr>
@@ -1380,7 +1392,7 @@
         <w:rPr>
           <w:noProof/>
         </w:rPr>
-        <w:t>4</w:t>
+        <w:t>7</w:t>
       </w:r>
       <w:r>
         <w:rPr>
@@ -1458,7 +1470,7 @@
         <w:rPr>
           <w:noProof/>
         </w:rPr>
-        <w:t>4</w:t>
+        <w:t>7</w:t>
       </w:r>
       <w:r>
         <w:rPr>
@@ -1536,7 +1548,7 @@
         <w:rPr>
           <w:noProof/>
         </w:rPr>
-        <w:t>4</w:t>
+        <w:t>7</w:t>
       </w:r>
       <w:r>
         <w:rPr>
@@ -1614,7 +1626,7 @@
         <w:rPr>
           <w:noProof/>
         </w:rPr>
-        <w:t>4</w:t>
+        <w:t>7</w:t>
       </w:r>
       <w:r>
         <w:rPr>
@@ -1692,7 +1704,7 @@
         <w:rPr>
           <w:noProof/>
         </w:rPr>
-        <w:t>4</w:t>
+        <w:t>7</w:t>
       </w:r>
       <w:r>
         <w:rPr>
@@ -1770,7 +1782,7 @@
         <w:rPr>
           <w:noProof/>
         </w:rPr>
-        <w:t>5</w:t>
+        <w:t>8</w:t>
       </w:r>
       <w:r>
         <w:rPr>
@@ -1848,7 +1860,7 @@
         <w:rPr>
           <w:noProof/>
         </w:rPr>
-        <w:t>5</w:t>
+        <w:t>8</w:t>
       </w:r>
       <w:r>
         <w:rPr>
@@ -1926,7 +1938,7 @@
         <w:rPr>
           <w:noProof/>
         </w:rPr>
-        <w:t>5</w:t>
+        <w:t>8</w:t>
       </w:r>
       <w:r>
         <w:rPr>
@@ -2004,7 +2016,7 @@
         <w:rPr>
           <w:noProof/>
         </w:rPr>
-        <w:t>5</w:t>
+        <w:t>8</w:t>
       </w:r>
       <w:r>
         <w:rPr>
@@ -2070,8 +2082,6 @@
       </w:pPr>
       <w:r>
         <w:tab/>
-      </w:r>
-      <w:r>
         <w:t xml:space="preserve">The Facial-recognition based bus pass system presented in this vision aims to solve the problems with most of today’s bus passes – people need to carry IDs with them in order to identify themselves. By the new system, all they will need is their face. The system will be titled </w:t>
       </w:r>
       <w:proofErr w:type="spellStart"/>
@@ -2151,18 +2161,18 @@
           <w:noProof/>
         </w:rPr>
         <w:drawing>
-          <wp:anchor distT="0" distB="0" distL="114300" distR="114300" simplePos="0" relativeHeight="251659264" behindDoc="0" locked="0" layoutInCell="1" allowOverlap="1" wp14:anchorId="73A67B6F" wp14:editId="3C956D03">
+          <wp:anchor distT="0" distB="0" distL="114300" distR="114300" simplePos="0" relativeHeight="251663360" behindDoc="0" locked="0" layoutInCell="1" allowOverlap="1" wp14:anchorId="2A7051D6" wp14:editId="36AAC1EE">
             <wp:simplePos x="0" y="0"/>
             <wp:positionH relativeFrom="column">
-              <wp:posOffset>733425</wp:posOffset>
+              <wp:posOffset>447675</wp:posOffset>
             </wp:positionH>
             <wp:positionV relativeFrom="paragraph">
-              <wp:posOffset>153670</wp:posOffset>
+              <wp:posOffset>85090</wp:posOffset>
             </wp:positionV>
-            <wp:extent cx="4267200" cy="4524375"/>
+            <wp:extent cx="4781550" cy="3543300"/>
             <wp:effectExtent l="0" t="0" r="0" b="0"/>
             <wp:wrapSquare wrapText="bothSides"/>
-            <wp:docPr id="1" name="Picture 1"/>
+            <wp:docPr id="4" name="Picture 4"/>
             <wp:cNvGraphicFramePr>
               <a:graphicFrameLocks xmlns:a="http://schemas.openxmlformats.org/drawingml/2006/main" noChangeAspect="1"/>
             </wp:cNvGraphicFramePr>
@@ -2170,7 +2180,7 @@
               <a:graphicData uri="http://schemas.openxmlformats.org/drawingml/2006/picture">
                 <pic:pic xmlns:pic="http://schemas.openxmlformats.org/drawingml/2006/picture">
                   <pic:nvPicPr>
-                    <pic:cNvPr id="1" name="erd.png"/>
+                    <pic:cNvPr id="4" name="domain_model.png"/>
                     <pic:cNvPicPr/>
                   </pic:nvPicPr>
                   <pic:blipFill>
@@ -2188,7 +2198,7 @@
                   <pic:spPr>
                     <a:xfrm>
                       <a:off x="0" y="0"/>
-                      <a:ext cx="4267200" cy="4524375"/>
+                      <a:ext cx="4781550" cy="3543300"/>
                     </a:xfrm>
                     <a:prstGeom prst="rect">
                       <a:avLst/>
@@ -2200,6 +2210,14 @@
           </wp:anchor>
         </w:drawing>
       </w:r>
+    </w:p>
+    <w:p/>
+    <w:p>
+      <w:r>
+        <w:tab/>
+      </w:r>
+    </w:p>
+    <w:p>
       <w:r>
         <w:tab/>
       </w:r>
@@ -2252,7 +2270,15 @@
         <w:t>e. The iOS application is the client, and the server is a Python application. The client has the presentation layer and a part of the business logic, and the server has the data access and the rest of the business logic layer.</w:t>
       </w:r>
     </w:p>
-    <w:p/>
+    <w:p>
+      <w:pPr>
+        <w:widowControl/>
+        <w:spacing w:after="200" w:line="276" w:lineRule="auto"/>
+      </w:pPr>
+      <w:r>
+        <w:br w:type="page"/>
+      </w:r>
+    </w:p>
     <w:p>
       <w:pPr>
         <w:pStyle w:val="Heading2"/>
@@ -2276,18 +2302,18 @@
           <w:noProof/>
         </w:rPr>
         <w:drawing>
-          <wp:anchor distT="0" distB="0" distL="114300" distR="114300" simplePos="0" relativeHeight="251660288" behindDoc="0" locked="0" layoutInCell="1" allowOverlap="1" wp14:anchorId="7EFECD5F" wp14:editId="46BA39FA">
+          <wp:anchor distT="0" distB="0" distL="114300" distR="114300" simplePos="0" relativeHeight="251664384" behindDoc="0" locked="0" layoutInCell="1" allowOverlap="1" wp14:anchorId="73A9C2BE" wp14:editId="6BAF3E5C">
             <wp:simplePos x="0" y="0"/>
             <wp:positionH relativeFrom="column">
-              <wp:posOffset>438150</wp:posOffset>
+              <wp:posOffset>0</wp:posOffset>
             </wp:positionH>
             <wp:positionV relativeFrom="paragraph">
-              <wp:posOffset>132715</wp:posOffset>
+              <wp:posOffset>189865</wp:posOffset>
             </wp:positionV>
-            <wp:extent cx="5067300" cy="6781800"/>
+            <wp:extent cx="5876925" cy="8229600"/>
             <wp:effectExtent l="0" t="0" r="0" b="0"/>
             <wp:wrapSquare wrapText="bothSides"/>
-            <wp:docPr id="2" name="Picture 2"/>
+            <wp:docPr id="5" name="Picture 5"/>
             <wp:cNvGraphicFramePr>
               <a:graphicFrameLocks xmlns:a="http://schemas.openxmlformats.org/drawingml/2006/main" noChangeAspect="1"/>
             </wp:cNvGraphicFramePr>
@@ -2295,7 +2321,7 @@
               <a:graphicData uri="http://schemas.openxmlformats.org/drawingml/2006/picture">
                 <pic:pic xmlns:pic="http://schemas.openxmlformats.org/drawingml/2006/picture">
                   <pic:nvPicPr>
-                    <pic:cNvPr id="2" name="facebass_package.png"/>
+                    <pic:cNvPr id="5" name="coneceptual_architecture.png"/>
                     <pic:cNvPicPr/>
                   </pic:nvPicPr>
                   <pic:blipFill>
@@ -2313,7 +2339,7 @@
                   <pic:spPr>
                     <a:xfrm>
                       <a:off x="0" y="0"/>
-                      <a:ext cx="5067300" cy="6781800"/>
+                      <a:ext cx="5876925" cy="8229600"/>
                     </a:xfrm>
                     <a:prstGeom prst="rect">
                       <a:avLst/>
@@ -2328,12 +2354,8 @@
       <w:r>
         <w:tab/>
       </w:r>
-    </w:p>
-    <w:p>
-      <w:pPr>
-        <w:widowControl/>
-        <w:spacing w:after="200" w:line="276" w:lineRule="auto"/>
-      </w:pPr>
+      <w:bookmarkStart w:id="6" w:name="_GoBack"/>
+      <w:bookmarkEnd w:id="6"/>
       <w:r>
         <w:br w:type="page"/>
       </w:r>
@@ -2345,7 +2367,7 @@
           <w:rFonts w:ascii="Times New Roman" w:hAnsi="Times New Roman"/>
         </w:rPr>
       </w:pPr>
-      <w:bookmarkStart w:id="6" w:name="_Toc285793960"/>
+      <w:bookmarkStart w:id="7" w:name="_Toc285793960"/>
       <w:r>
         <w:rPr>
           <w:rFonts w:ascii="Times New Roman" w:hAnsi="Times New Roman"/>
@@ -2408,8 +2430,6 @@
         </w:rPr>
         <w:t>Component and Deployment Diagrams</w:t>
       </w:r>
-      <w:bookmarkStart w:id="7" w:name="_GoBack"/>
-      <w:bookmarkEnd w:id="6"/>
       <w:bookmarkEnd w:id="7"/>
     </w:p>
     <w:p/>
@@ -2597,6 +2617,32 @@
     </w:p>
     <w:p>
       <w:pPr>
+        <w:widowControl/>
+        <w:spacing w:after="200" w:line="276" w:lineRule="auto"/>
+        <w:rPr>
+          <w:i/>
+          <w:color w:val="943634"/>
+        </w:rPr>
+      </w:pPr>
+      <w:r>
+        <w:rPr>
+          <w:i/>
+          <w:color w:val="943634"/>
+        </w:rPr>
+        <w:br w:type="page"/>
+      </w:r>
+    </w:p>
+    <w:p>
+      <w:pPr>
+        <w:ind w:left="709"/>
+        <w:rPr>
+          <w:i/>
+          <w:color w:val="943634"/>
+        </w:rPr>
+      </w:pPr>
+    </w:p>
+    <w:p>
+      <w:pPr>
         <w:pStyle w:val="Heading1"/>
         <w:numPr>
           <w:ilvl w:val="0"/>
@@ -2616,22 +2662,93 @@
       </w:r>
       <w:bookmarkEnd w:id="12"/>
     </w:p>
-    <w:p>
-      <w:pPr>
-        <w:ind w:left="709"/>
-        <w:rPr>
-          <w:i/>
-          <w:color w:val="943634"/>
-        </w:rPr>
-      </w:pPr>
-      <w:r>
-        <w:rPr>
-          <w:i/>
-          <w:color w:val="943634"/>
-        </w:rPr>
-        <w:t>[Create the data model for the system.]</w:t>
-      </w:r>
-    </w:p>
+    <w:p/>
+    <w:p/>
+    <w:p>
+      <w:r>
+        <w:rPr>
+          <w:noProof/>
+        </w:rPr>
+        <w:drawing>
+          <wp:anchor distT="0" distB="0" distL="114300" distR="114300" simplePos="0" relativeHeight="251662336" behindDoc="0" locked="0" layoutInCell="1" allowOverlap="1" wp14:anchorId="4B624520" wp14:editId="377936BB">
+            <wp:simplePos x="0" y="0"/>
+            <wp:positionH relativeFrom="column">
+              <wp:posOffset>628650</wp:posOffset>
+            </wp:positionH>
+            <wp:positionV relativeFrom="paragraph">
+              <wp:posOffset>18415</wp:posOffset>
+            </wp:positionV>
+            <wp:extent cx="4267200" cy="4524375"/>
+            <wp:effectExtent l="0" t="0" r="0" b="0"/>
+            <wp:wrapSquare wrapText="bothSides"/>
+            <wp:docPr id="1" name="Picture 1"/>
+            <wp:cNvGraphicFramePr>
+              <a:graphicFrameLocks xmlns:a="http://schemas.openxmlformats.org/drawingml/2006/main" noChangeAspect="1"/>
+            </wp:cNvGraphicFramePr>
+            <a:graphic xmlns:a="http://schemas.openxmlformats.org/drawingml/2006/main">
+              <a:graphicData uri="http://schemas.openxmlformats.org/drawingml/2006/picture">
+                <pic:pic xmlns:pic="http://schemas.openxmlformats.org/drawingml/2006/picture">
+                  <pic:nvPicPr>
+                    <pic:cNvPr id="1" name="erd.png"/>
+                    <pic:cNvPicPr/>
+                  </pic:nvPicPr>
+                  <pic:blipFill>
+                    <a:blip r:embed="rId11">
+                      <a:extLst>
+                        <a:ext uri="{28A0092B-C50C-407E-A947-70E740481C1C}">
+                          <a14:useLocalDpi xmlns:a14="http://schemas.microsoft.com/office/drawing/2010/main" val="0"/>
+                        </a:ext>
+                      </a:extLst>
+                    </a:blip>
+                    <a:stretch>
+                      <a:fillRect/>
+                    </a:stretch>
+                  </pic:blipFill>
+                  <pic:spPr>
+                    <a:xfrm>
+                      <a:off x="0" y="0"/>
+                      <a:ext cx="4267200" cy="4524375"/>
+                    </a:xfrm>
+                    <a:prstGeom prst="rect">
+                      <a:avLst/>
+                    </a:prstGeom>
+                  </pic:spPr>
+                </pic:pic>
+              </a:graphicData>
+            </a:graphic>
+          </wp:anchor>
+        </w:drawing>
+      </w:r>
+    </w:p>
+    <w:p/>
+    <w:p/>
+    <w:p/>
+    <w:p/>
+    <w:p/>
+    <w:p/>
+    <w:p/>
+    <w:p/>
+    <w:p/>
+    <w:p/>
+    <w:p/>
+    <w:p/>
+    <w:p/>
+    <w:p/>
+    <w:p/>
+    <w:p/>
+    <w:p/>
+    <w:p/>
+    <w:p/>
+    <w:p/>
+    <w:p/>
+    <w:p/>
+    <w:p/>
+    <w:p/>
+    <w:p/>
+    <w:p/>
+    <w:p/>
+    <w:p/>
+    <w:p/>
     <w:p>
       <w:pPr>
         <w:pStyle w:val="Heading1"/>
@@ -2649,7 +2766,6 @@
         <w:rPr>
           <w:rFonts w:ascii="Times New Roman" w:hAnsi="Times New Roman"/>
         </w:rPr>
-        <w:lastRenderedPageBreak/>
         <w:t>Unit Testing</w:t>
       </w:r>
       <w:bookmarkEnd w:id="13"/>
@@ -3006,10 +3122,10 @@
     </w:p>
     <w:p/>
     <w:sectPr>
-      <w:headerReference w:type="default" r:id="rId11"/>
-      <w:footerReference w:type="default" r:id="rId12"/>
-      <w:headerReference w:type="first" r:id="rId13"/>
-      <w:footerReference w:type="first" r:id="rId14"/>
+      <w:headerReference w:type="default" r:id="rId12"/>
+      <w:footerReference w:type="default" r:id="rId13"/>
+      <w:headerReference w:type="first" r:id="rId14"/>
+      <w:footerReference w:type="first" r:id="rId15"/>
       <w:pgSz w:w="12240" w:h="15840" w:code="1"/>
       <w:pgMar w:top="1440" w:right="1440" w:bottom="1440" w:left="1440" w:header="720" w:footer="720" w:gutter="0"/>
       <w:cols w:space="720"/>
@@ -3190,29 +3306,15 @@
             </w:rPr>
             <w:t xml:space="preserve"> of </w:t>
           </w:r>
-          <w:r>
-            <w:fldChar w:fldCharType="begin"/>
-          </w:r>
-          <w:r>
-            <w:instrText xml:space="preserve"> NUMPAGES  \* MERGEFORMAT </w:instrText>
-          </w:r>
-          <w:r>
-            <w:fldChar w:fldCharType="separate"/>
-          </w:r>
-          <w:r>
-            <w:rPr>
-              <w:rStyle w:val="PageNumber"/>
-              <w:noProof/>
-            </w:rPr>
-            <w:t>5</w:t>
-          </w:r>
-          <w:r>
-            <w:rPr>
-              <w:rStyle w:val="PageNumber"/>
-              <w:noProof/>
-            </w:rPr>
-            <w:fldChar w:fldCharType="end"/>
-          </w:r>
+          <w:fldSimple w:instr=" NUMPAGES  \* MERGEFORMAT ">
+            <w:r>
+              <w:rPr>
+                <w:rStyle w:val="PageNumber"/>
+                <w:noProof/>
+              </w:rPr>
+              <w:t>5</w:t>
+            </w:r>
+          </w:fldSimple>
         </w:p>
       </w:tc>
     </w:tr>
@@ -3325,15 +3427,6 @@
           </w:r>
           <w:r>
             <w:instrText xml:space="preserve"> TITLE  \* MERGEFORMAT </w:instrText>
-          </w:r>
-          <w:r>
-            <w:fldChar w:fldCharType="separate"/>
-          </w:r>
-          <w:r>
-            <w:t>Analysis and Design</w:t>
-          </w:r>
-          <w:r>
-            <w:t xml:space="preserve"> Document</w:t>
           </w:r>
           <w:r>
             <w:fldChar w:fldCharType="end"/>
@@ -4869,7 +4962,7 @@
     <w:lsdException w:name="Table Web 2" w:semiHidden="1" w:unhideWhenUsed="1"/>
     <w:lsdException w:name="Table Web 3" w:semiHidden="1" w:unhideWhenUsed="1"/>
     <w:lsdException w:name="Balloon Text" w:semiHidden="1" w:unhideWhenUsed="1"/>
-    <w:lsdException w:name="Table Grid" w:semiHidden="1" w:uiPriority="59" w:unhideWhenUsed="1"/>
+    <w:lsdException w:name="Table Grid" w:uiPriority="59"/>
     <w:lsdException w:name="Table Theme" w:semiHidden="1" w:unhideWhenUsed="1"/>
     <w:lsdException w:name="Placeholder Text" w:semiHidden="1"/>
     <w:lsdException w:name="No Spacing" w:uiPriority="1" w:qFormat="1"/>

</xml_diff>

<commit_message>
Class + sequence diagrams
</commit_message>
<xml_diff>
--- a/FaceBass_Analysis_and_Design_Document.docx
+++ b/FaceBass_Analysis_and_Design_Document.docx
@@ -10,6 +10,8 @@
           <w:rFonts w:ascii="Times New Roman" w:hAnsi="Times New Roman"/>
         </w:rPr>
       </w:pPr>
+      <w:bookmarkStart w:id="0" w:name="_GoBack"/>
+      <w:bookmarkEnd w:id="0"/>
       <w:proofErr w:type="spellStart"/>
       <w:r>
         <w:t>FaceBass</w:t>
@@ -358,6 +360,9 @@
             <w:pPr>
               <w:pStyle w:val="Tabletext"/>
             </w:pPr>
+            <w:r>
+              <w:t>21/04/2018</w:t>
+            </w:r>
           </w:p>
         </w:tc>
         <w:tc>
@@ -368,6 +373,9 @@
             <w:pPr>
               <w:pStyle w:val="Tabletext"/>
             </w:pPr>
+            <w:r>
+              <w:t>2.5</w:t>
+            </w:r>
           </w:p>
         </w:tc>
         <w:tc>
@@ -378,6 +386,12 @@
             <w:pPr>
               <w:pStyle w:val="Tabletext"/>
             </w:pPr>
+            <w:r>
+              <w:t xml:space="preserve">Class diagram and </w:t>
+            </w:r>
+            <w:r>
+              <w:t>sequence diagrams</w:t>
+            </w:r>
           </w:p>
         </w:tc>
         <w:tc>
@@ -388,6 +402,9 @@
             <w:pPr>
               <w:pStyle w:val="Tabletext"/>
             </w:pPr>
+            <w:r>
+              <w:t>Radu Petrisel</w:t>
+            </w:r>
           </w:p>
         </w:tc>
       </w:tr>
@@ -1080,7 +1097,7 @@
         <w:rPr>
           <w:noProof/>
         </w:rPr>
-        <w:t>6</w:t>
+        <w:t>7</w:t>
       </w:r>
       <w:r>
         <w:rPr>
@@ -1158,7 +1175,7 @@
         <w:rPr>
           <w:noProof/>
         </w:rPr>
-        <w:t>6</w:t>
+        <w:t>7</w:t>
       </w:r>
       <w:r>
         <w:rPr>
@@ -1236,7 +1253,7 @@
         <w:rPr>
           <w:noProof/>
         </w:rPr>
-        <w:t>6</w:t>
+        <w:t>7</w:t>
       </w:r>
       <w:r>
         <w:rPr>
@@ -1314,7 +1331,7 @@
         <w:rPr>
           <w:noProof/>
         </w:rPr>
-        <w:t>6</w:t>
+        <w:t>8</w:t>
       </w:r>
       <w:r>
         <w:rPr>
@@ -1392,7 +1409,7 @@
         <w:rPr>
           <w:noProof/>
         </w:rPr>
-        <w:t>7</w:t>
+        <w:t>9</w:t>
       </w:r>
       <w:r>
         <w:rPr>
@@ -1470,7 +1487,7 @@
         <w:rPr>
           <w:noProof/>
         </w:rPr>
-        <w:t>7</w:t>
+        <w:t>10</w:t>
       </w:r>
       <w:r>
         <w:rPr>
@@ -1548,7 +1565,7 @@
         <w:rPr>
           <w:noProof/>
         </w:rPr>
-        <w:t>7</w:t>
+        <w:t>10</w:t>
       </w:r>
       <w:r>
         <w:rPr>
@@ -1626,7 +1643,7 @@
         <w:rPr>
           <w:noProof/>
         </w:rPr>
-        <w:t>7</w:t>
+        <w:t>10</w:t>
       </w:r>
       <w:r>
         <w:rPr>
@@ -1704,7 +1721,7 @@
         <w:rPr>
           <w:noProof/>
         </w:rPr>
-        <w:t>7</w:t>
+        <w:t>10</w:t>
       </w:r>
       <w:r>
         <w:rPr>
@@ -1782,7 +1799,7 @@
         <w:rPr>
           <w:noProof/>
         </w:rPr>
-        <w:t>8</w:t>
+        <w:t>10</w:t>
       </w:r>
       <w:r>
         <w:rPr>
@@ -1860,7 +1877,7 @@
         <w:rPr>
           <w:noProof/>
         </w:rPr>
-        <w:t>8</w:t>
+        <w:t>10</w:t>
       </w:r>
       <w:r>
         <w:rPr>
@@ -1938,7 +1955,7 @@
         <w:rPr>
           <w:noProof/>
         </w:rPr>
-        <w:t>8</w:t>
+        <w:t>10</w:t>
       </w:r>
       <w:r>
         <w:rPr>
@@ -2016,7 +2033,7 @@
         <w:rPr>
           <w:noProof/>
         </w:rPr>
-        <w:t>8</w:t>
+        <w:t>10</w:t>
       </w:r>
       <w:r>
         <w:rPr>
@@ -2065,14 +2082,14 @@
           <w:rFonts w:ascii="Times New Roman" w:hAnsi="Times New Roman"/>
         </w:rPr>
       </w:pPr>
-      <w:bookmarkStart w:id="0" w:name="_Toc285793954"/>
+      <w:bookmarkStart w:id="1" w:name="_Toc285793954"/>
       <w:r>
         <w:rPr>
           <w:rFonts w:ascii="Times New Roman" w:hAnsi="Times New Roman"/>
         </w:rPr>
         <w:t>Project Specification</w:t>
       </w:r>
-      <w:bookmarkEnd w:id="0"/>
+      <w:bookmarkEnd w:id="1"/>
     </w:p>
     <w:p/>
     <w:p>
@@ -2124,7 +2141,7 @@
           <w:rFonts w:ascii="Times New Roman" w:hAnsi="Times New Roman"/>
         </w:rPr>
       </w:pPr>
-      <w:bookmarkStart w:id="1" w:name="_Toc285793955"/>
+      <w:bookmarkStart w:id="2" w:name="_Toc285793955"/>
       <w:r>
         <w:rPr>
           <w:rFonts w:ascii="Times New Roman" w:hAnsi="Times New Roman"/>
@@ -2137,7 +2154,7 @@
         </w:rPr>
         <w:t>.1</w:t>
       </w:r>
-      <w:bookmarkEnd w:id="1"/>
+      <w:bookmarkEnd w:id="2"/>
     </w:p>
     <w:p>
       <w:pPr>
@@ -2146,14 +2163,14 @@
           <w:rFonts w:ascii="Times New Roman" w:hAnsi="Times New Roman"/>
         </w:rPr>
       </w:pPr>
-      <w:bookmarkStart w:id="2" w:name="_Toc285793956"/>
+      <w:bookmarkStart w:id="3" w:name="_Toc285793956"/>
       <w:r>
         <w:rPr>
           <w:rFonts w:ascii="Times New Roman" w:hAnsi="Times New Roman"/>
         </w:rPr>
         <w:t>Domain Model</w:t>
       </w:r>
-      <w:bookmarkEnd w:id="2"/>
+      <w:bookmarkEnd w:id="3"/>
     </w:p>
     <w:p>
       <w:r>
@@ -2229,14 +2246,14 @@
           <w:rFonts w:ascii="Times New Roman" w:hAnsi="Times New Roman"/>
         </w:rPr>
       </w:pPr>
-      <w:bookmarkStart w:id="3" w:name="_Toc285793957"/>
+      <w:bookmarkStart w:id="4" w:name="_Toc285793957"/>
       <w:r>
         <w:rPr>
           <w:rFonts w:ascii="Times New Roman" w:hAnsi="Times New Roman"/>
         </w:rPr>
         <w:t>Architectural Design</w:t>
       </w:r>
-      <w:bookmarkEnd w:id="3"/>
+      <w:bookmarkEnd w:id="4"/>
     </w:p>
     <w:p>
       <w:pPr>
@@ -2245,14 +2262,14 @@
           <w:rFonts w:ascii="Times New Roman" w:hAnsi="Times New Roman"/>
         </w:rPr>
       </w:pPr>
-      <w:bookmarkStart w:id="4" w:name="_Toc285793958"/>
+      <w:bookmarkStart w:id="5" w:name="_Toc285793958"/>
       <w:r>
         <w:rPr>
           <w:rFonts w:ascii="Times New Roman" w:hAnsi="Times New Roman"/>
         </w:rPr>
         <w:t>Conceptual Architecture</w:t>
       </w:r>
-      <w:bookmarkEnd w:id="4"/>
+      <w:bookmarkEnd w:id="5"/>
     </w:p>
     <w:p/>
     <w:p>
@@ -2286,7 +2303,7 @@
           <w:rFonts w:ascii="Times New Roman" w:hAnsi="Times New Roman"/>
         </w:rPr>
       </w:pPr>
-      <w:bookmarkStart w:id="5" w:name="_Toc285793959"/>
+      <w:bookmarkStart w:id="6" w:name="_Toc285793959"/>
       <w:r>
         <w:rPr>
           <w:rFonts w:ascii="Times New Roman" w:hAnsi="Times New Roman"/>
@@ -2294,7 +2311,7 @@
         <w:lastRenderedPageBreak/>
         <w:t>Package Design</w:t>
       </w:r>
-      <w:bookmarkEnd w:id="5"/>
+      <w:bookmarkEnd w:id="6"/>
     </w:p>
     <w:p>
       <w:r>
@@ -2354,8 +2371,6 @@
       <w:r>
         <w:tab/>
       </w:r>
-      <w:bookmarkStart w:id="6" w:name="_GoBack"/>
-      <w:bookmarkEnd w:id="6"/>
       <w:r>
         <w:br w:type="page"/>
       </w:r>
@@ -2433,6 +2448,15 @@
       <w:bookmarkEnd w:id="7"/>
     </w:p>
     <w:p/>
+    <w:p>
+      <w:pPr>
+        <w:widowControl/>
+        <w:spacing w:after="200" w:line="276" w:lineRule="auto"/>
+      </w:pPr>
+      <w:r>
+        <w:br w:type="page"/>
+      </w:r>
+    </w:p>
     <w:p/>
     <w:p>
       <w:pPr>
@@ -2512,22 +2536,148 @@
       </w:r>
       <w:bookmarkEnd w:id="10"/>
     </w:p>
-    <w:p>
-      <w:pPr>
-        <w:ind w:left="709"/>
-        <w:rPr>
-          <w:i/>
-          <w:color w:val="943634"/>
-        </w:rPr>
-      </w:pPr>
-      <w:r>
-        <w:rPr>
-          <w:i/>
-          <w:color w:val="943634"/>
-        </w:rPr>
-        <w:t>[Create the interaction diagrams (1 sequence, 1 communication diagrams) for 2 relevant scenarios]</w:t>
-      </w:r>
-    </w:p>
+    <w:p/>
+    <w:p>
+      <w:pPr>
+        <w:pStyle w:val="ListParagraph"/>
+        <w:numPr>
+          <w:ilvl w:val="0"/>
+          <w:numId w:val="15"/>
+        </w:numPr>
+      </w:pPr>
+      <w:r>
+        <w:rPr>
+          <w:noProof/>
+        </w:rPr>
+        <w:drawing>
+          <wp:anchor distT="0" distB="0" distL="114300" distR="114300" simplePos="0" relativeHeight="251656704" behindDoc="0" locked="0" layoutInCell="1" allowOverlap="1" wp14:anchorId="3931A5F8" wp14:editId="004AC233">
+            <wp:simplePos x="0" y="0"/>
+            <wp:positionH relativeFrom="column">
+              <wp:posOffset>0</wp:posOffset>
+            </wp:positionH>
+            <wp:positionV relativeFrom="paragraph">
+              <wp:posOffset>347980</wp:posOffset>
+            </wp:positionV>
+            <wp:extent cx="5943600" cy="2947670"/>
+            <wp:effectExtent l="0" t="0" r="0" b="0"/>
+            <wp:wrapSquare wrapText="bothSides"/>
+            <wp:docPr id="6" name="Picture 6"/>
+            <wp:cNvGraphicFramePr>
+              <a:graphicFrameLocks xmlns:a="http://schemas.openxmlformats.org/drawingml/2006/main" noChangeAspect="1"/>
+            </wp:cNvGraphicFramePr>
+            <a:graphic xmlns:a="http://schemas.openxmlformats.org/drawingml/2006/main">
+              <a:graphicData uri="http://schemas.openxmlformats.org/drawingml/2006/picture">
+                <pic:pic xmlns:pic="http://schemas.openxmlformats.org/drawingml/2006/picture">
+                  <pic:nvPicPr>
+                    <pic:cNvPr id="6" name="sequence_2.png"/>
+                    <pic:cNvPicPr/>
+                  </pic:nvPicPr>
+                  <pic:blipFill>
+                    <a:blip r:embed="rId11">
+                      <a:extLst>
+                        <a:ext uri="{28A0092B-C50C-407E-A947-70E740481C1C}">
+                          <a14:useLocalDpi xmlns:a14="http://schemas.microsoft.com/office/drawing/2010/main" val="0"/>
+                        </a:ext>
+                      </a:extLst>
+                    </a:blip>
+                    <a:stretch>
+                      <a:fillRect/>
+                    </a:stretch>
+                  </pic:blipFill>
+                  <pic:spPr>
+                    <a:xfrm>
+                      <a:off x="0" y="0"/>
+                      <a:ext cx="5943600" cy="2947670"/>
+                    </a:xfrm>
+                    <a:prstGeom prst="rect">
+                      <a:avLst/>
+                    </a:prstGeom>
+                  </pic:spPr>
+                </pic:pic>
+              </a:graphicData>
+            </a:graphic>
+          </wp:anchor>
+        </w:drawing>
+      </w:r>
+      <w:r>
+        <w:t>buy pass</w:t>
+      </w:r>
+    </w:p>
+    <w:p>
+      <w:pPr>
+        <w:widowControl/>
+        <w:spacing w:after="200" w:line="276" w:lineRule="auto"/>
+      </w:pPr>
+    </w:p>
+    <w:p>
+      <w:pPr>
+        <w:pStyle w:val="ListParagraph"/>
+        <w:widowControl/>
+        <w:numPr>
+          <w:ilvl w:val="0"/>
+          <w:numId w:val="15"/>
+        </w:numPr>
+        <w:spacing w:after="200" w:line="276" w:lineRule="auto"/>
+      </w:pPr>
+      <w:r>
+        <w:rPr>
+          <w:noProof/>
+        </w:rPr>
+        <w:drawing>
+          <wp:anchor distT="0" distB="0" distL="114300" distR="114300" simplePos="0" relativeHeight="251661824" behindDoc="0" locked="0" layoutInCell="1" allowOverlap="1" wp14:anchorId="773D2680" wp14:editId="4E3AD6DB">
+            <wp:simplePos x="0" y="0"/>
+            <wp:positionH relativeFrom="column">
+              <wp:posOffset>-104775</wp:posOffset>
+            </wp:positionH>
+            <wp:positionV relativeFrom="paragraph">
+              <wp:posOffset>334645</wp:posOffset>
+            </wp:positionV>
+            <wp:extent cx="5943600" cy="2947670"/>
+            <wp:effectExtent l="0" t="0" r="0" b="0"/>
+            <wp:wrapSquare wrapText="bothSides"/>
+            <wp:docPr id="7" name="Picture 7"/>
+            <wp:cNvGraphicFramePr>
+              <a:graphicFrameLocks xmlns:a="http://schemas.openxmlformats.org/drawingml/2006/main" noChangeAspect="1"/>
+            </wp:cNvGraphicFramePr>
+            <a:graphic xmlns:a="http://schemas.openxmlformats.org/drawingml/2006/main">
+              <a:graphicData uri="http://schemas.openxmlformats.org/drawingml/2006/picture">
+                <pic:pic xmlns:pic="http://schemas.openxmlformats.org/drawingml/2006/picture">
+                  <pic:nvPicPr>
+                    <pic:cNvPr id="7" name="sequence_1.png"/>
+                    <pic:cNvPicPr/>
+                  </pic:nvPicPr>
+                  <pic:blipFill>
+                    <a:blip r:embed="rId12">
+                      <a:extLst>
+                        <a:ext uri="{28A0092B-C50C-407E-A947-70E740481C1C}">
+                          <a14:useLocalDpi xmlns:a14="http://schemas.microsoft.com/office/drawing/2010/main" val="0"/>
+                        </a:ext>
+                      </a:extLst>
+                    </a:blip>
+                    <a:stretch>
+                      <a:fillRect/>
+                    </a:stretch>
+                  </pic:blipFill>
+                  <pic:spPr>
+                    <a:xfrm>
+                      <a:off x="0" y="0"/>
+                      <a:ext cx="5943600" cy="2947670"/>
+                    </a:xfrm>
+                    <a:prstGeom prst="rect">
+                      <a:avLst/>
+                    </a:prstGeom>
+                  </pic:spPr>
+                </pic:pic>
+              </a:graphicData>
+            </a:graphic>
+          </wp:anchor>
+        </w:drawing>
+      </w:r>
+      <w:r>
+        <w:t>update sample photo</w:t>
+      </w:r>
+    </w:p>
+    <w:p/>
     <w:p>
       <w:pPr>
         <w:pStyle w:val="Heading2"/>
@@ -2555,81 +2705,161 @@
       </w:r>
       <w:bookmarkEnd w:id="11"/>
     </w:p>
-    <w:p>
-      <w:pPr>
-        <w:ind w:left="709"/>
-        <w:rPr>
-          <w:i/>
-          <w:color w:val="943634"/>
-        </w:rPr>
-      </w:pPr>
-      <w:r>
-        <w:rPr>
-          <w:i/>
-          <w:color w:val="943634"/>
-        </w:rPr>
-        <w:t>[Create the</w:t>
-      </w:r>
-      <w:r>
-        <w:rPr>
-          <w:i/>
-          <w:color w:val="943634"/>
-        </w:rPr>
-        <w:t xml:space="preserve"> UML</w:t>
-      </w:r>
-      <w:r>
-        <w:rPr>
-          <w:i/>
-          <w:color w:val="943634"/>
-        </w:rPr>
-        <w:t xml:space="preserve"> class diagram; apply</w:t>
-      </w:r>
-      <w:r>
-        <w:rPr>
-          <w:i/>
-          <w:color w:val="943634"/>
-        </w:rPr>
-        <w:t xml:space="preserve"> </w:t>
-      </w:r>
-      <w:proofErr w:type="spellStart"/>
-      <w:r>
-        <w:rPr>
-          <w:i/>
-          <w:color w:val="943634"/>
-        </w:rPr>
-        <w:t>GoF</w:t>
-      </w:r>
-      <w:proofErr w:type="spellEnd"/>
-      <w:r>
-        <w:rPr>
-          <w:i/>
-          <w:color w:val="943634"/>
-        </w:rPr>
-        <w:t xml:space="preserve"> patterns</w:t>
-      </w:r>
-      <w:r>
-        <w:rPr>
-          <w:i/>
-          <w:color w:val="943634"/>
-        </w:rPr>
-        <w:t xml:space="preserve"> and motivate your choice]</w:t>
+    <w:p/>
+    <w:p>
+      <w:pPr>
+        <w:pStyle w:val="ListParagraph"/>
+        <w:numPr>
+          <w:ilvl w:val="0"/>
+          <w:numId w:val="15"/>
+        </w:numPr>
+      </w:pPr>
+      <w:r>
+        <w:t>server</w:t>
+      </w:r>
+    </w:p>
+    <w:p>
+      <w:pPr>
+        <w:pStyle w:val="ListParagraph"/>
+      </w:pPr>
+      <w:r>
+        <w:rPr>
+          <w:noProof/>
+        </w:rPr>
+        <w:drawing>
+          <wp:anchor distT="0" distB="0" distL="114300" distR="114300" simplePos="0" relativeHeight="251663872" behindDoc="0" locked="0" layoutInCell="1" allowOverlap="1" wp14:anchorId="25914F5D" wp14:editId="78B1E229">
+            <wp:simplePos x="0" y="0"/>
+            <wp:positionH relativeFrom="column">
+              <wp:posOffset>219075</wp:posOffset>
+            </wp:positionH>
+            <wp:positionV relativeFrom="paragraph">
+              <wp:posOffset>193675</wp:posOffset>
+            </wp:positionV>
+            <wp:extent cx="5943600" cy="4792345"/>
+            <wp:effectExtent l="0" t="0" r="0" b="0"/>
+            <wp:wrapSquare wrapText="bothSides"/>
+            <wp:docPr id="9" name="Picture 9"/>
+            <wp:cNvGraphicFramePr>
+              <a:graphicFrameLocks xmlns:a="http://schemas.openxmlformats.org/drawingml/2006/main" noChangeAspect="1"/>
+            </wp:cNvGraphicFramePr>
+            <a:graphic xmlns:a="http://schemas.openxmlformats.org/drawingml/2006/main">
+              <a:graphicData uri="http://schemas.openxmlformats.org/drawingml/2006/picture">
+                <pic:pic xmlns:pic="http://schemas.openxmlformats.org/drawingml/2006/picture">
+                  <pic:nvPicPr>
+                    <pic:cNvPr id="9" name="class_diagram.png"/>
+                    <pic:cNvPicPr/>
+                  </pic:nvPicPr>
+                  <pic:blipFill>
+                    <a:blip r:embed="rId13">
+                      <a:extLst>
+                        <a:ext uri="{28A0092B-C50C-407E-A947-70E740481C1C}">
+                          <a14:useLocalDpi xmlns:a14="http://schemas.microsoft.com/office/drawing/2010/main" val="0"/>
+                        </a:ext>
+                      </a:extLst>
+                    </a:blip>
+                    <a:stretch>
+                      <a:fillRect/>
+                    </a:stretch>
+                  </pic:blipFill>
+                  <pic:spPr>
+                    <a:xfrm>
+                      <a:off x="0" y="0"/>
+                      <a:ext cx="5943600" cy="4792345"/>
+                    </a:xfrm>
+                    <a:prstGeom prst="rect">
+                      <a:avLst/>
+                    </a:prstGeom>
+                  </pic:spPr>
+                </pic:pic>
+              </a:graphicData>
+            </a:graphic>
+          </wp:anchor>
+        </w:drawing>
       </w:r>
     </w:p>
     <w:p>
       <w:pPr>
         <w:widowControl/>
         <w:spacing w:after="200" w:line="276" w:lineRule="auto"/>
-        <w:rPr>
-          <w:i/>
-          <w:color w:val="943634"/>
-        </w:rPr>
-      </w:pPr>
-      <w:r>
-        <w:rPr>
-          <w:i/>
-          <w:color w:val="943634"/>
-        </w:rPr>
+      </w:pPr>
+      <w:r>
         <w:br w:type="page"/>
+      </w:r>
+    </w:p>
+    <w:p>
+      <w:pPr>
+        <w:pStyle w:val="ListParagraph"/>
+      </w:pPr>
+    </w:p>
+    <w:p>
+      <w:pPr>
+        <w:pStyle w:val="ListParagraph"/>
+        <w:numPr>
+          <w:ilvl w:val="0"/>
+          <w:numId w:val="15"/>
+        </w:numPr>
+      </w:pPr>
+      <w:r>
+        <w:t>client</w:t>
+      </w:r>
+    </w:p>
+    <w:p>
+      <w:pPr>
+        <w:pStyle w:val="ListParagraph"/>
+      </w:pPr>
+      <w:r>
+        <w:rPr>
+          <w:noProof/>
+        </w:rPr>
+        <w:drawing>
+          <wp:anchor distT="0" distB="0" distL="114300" distR="114300" simplePos="0" relativeHeight="251668480" behindDoc="0" locked="0" layoutInCell="1" allowOverlap="1" wp14:anchorId="52DAD108" wp14:editId="71E5E9B7">
+            <wp:simplePos x="0" y="0"/>
+            <wp:positionH relativeFrom="column">
+              <wp:posOffset>247650</wp:posOffset>
+            </wp:positionH>
+            <wp:positionV relativeFrom="paragraph">
+              <wp:posOffset>231775</wp:posOffset>
+            </wp:positionV>
+            <wp:extent cx="5438775" cy="2771775"/>
+            <wp:effectExtent l="0" t="0" r="0" b="0"/>
+            <wp:wrapSquare wrapText="bothSides"/>
+            <wp:docPr id="8" name="Picture 8"/>
+            <wp:cNvGraphicFramePr>
+              <a:graphicFrameLocks xmlns:a="http://schemas.openxmlformats.org/drawingml/2006/main" noChangeAspect="1"/>
+            </wp:cNvGraphicFramePr>
+            <a:graphic xmlns:a="http://schemas.openxmlformats.org/drawingml/2006/main">
+              <a:graphicData uri="http://schemas.openxmlformats.org/drawingml/2006/picture">
+                <pic:pic xmlns:pic="http://schemas.openxmlformats.org/drawingml/2006/picture">
+                  <pic:nvPicPr>
+                    <pic:cNvPr id="8" name="client_class_diagram.png"/>
+                    <pic:cNvPicPr/>
+                  </pic:nvPicPr>
+                  <pic:blipFill>
+                    <a:blip r:embed="rId14">
+                      <a:extLst>
+                        <a:ext uri="{28A0092B-C50C-407E-A947-70E740481C1C}">
+                          <a14:useLocalDpi xmlns:a14="http://schemas.microsoft.com/office/drawing/2010/main" val="0"/>
+                        </a:ext>
+                      </a:extLst>
+                    </a:blip>
+                    <a:stretch>
+                      <a:fillRect/>
+                    </a:stretch>
+                  </pic:blipFill>
+                  <pic:spPr>
+                    <a:xfrm>
+                      <a:off x="0" y="0"/>
+                      <a:ext cx="5438775" cy="2771775"/>
+                    </a:xfrm>
+                    <a:prstGeom prst="rect">
+                      <a:avLst/>
+                    </a:prstGeom>
+                  </pic:spPr>
+                </pic:pic>
+              </a:graphicData>
+            </a:graphic>
+          </wp:anchor>
+        </w:drawing>
       </w:r>
     </w:p>
     <w:p>
@@ -2662,18 +2892,16 @@
       </w:r>
       <w:bookmarkEnd w:id="12"/>
     </w:p>
-    <w:p/>
-    <w:p/>
     <w:p>
       <w:r>
         <w:rPr>
           <w:noProof/>
         </w:rPr>
         <w:drawing>
-          <wp:anchor distT="0" distB="0" distL="114300" distR="114300" simplePos="0" relativeHeight="251662336" behindDoc="0" locked="0" layoutInCell="1" allowOverlap="1" wp14:anchorId="4B624520" wp14:editId="377936BB">
+          <wp:anchor distT="0" distB="0" distL="114300" distR="114300" simplePos="0" relativeHeight="251652608" behindDoc="0" locked="0" layoutInCell="1" allowOverlap="1" wp14:anchorId="4B624520" wp14:editId="74C0C133">
             <wp:simplePos x="0" y="0"/>
             <wp:positionH relativeFrom="column">
-              <wp:posOffset>628650</wp:posOffset>
+              <wp:posOffset>619125</wp:posOffset>
             </wp:positionH>
             <wp:positionV relativeFrom="paragraph">
               <wp:posOffset>18415</wp:posOffset>
@@ -2693,7 +2921,7 @@
                     <pic:cNvPicPr/>
                   </pic:nvPicPr>
                   <pic:blipFill>
-                    <a:blip r:embed="rId11">
+                    <a:blip r:embed="rId15">
                       <a:extLst>
                         <a:ext uri="{28A0092B-C50C-407E-A947-70E740481C1C}">
                           <a14:useLocalDpi xmlns:a14="http://schemas.microsoft.com/office/drawing/2010/main" val="0"/>
@@ -2743,12 +2971,15 @@
     <w:p/>
     <w:p/>
     <w:p/>
-    <w:p/>
-    <w:p/>
-    <w:p/>
-    <w:p/>
-    <w:p/>
-    <w:p/>
+    <w:p>
+      <w:pPr>
+        <w:widowControl/>
+        <w:spacing w:after="200" w:line="276" w:lineRule="auto"/>
+      </w:pPr>
+      <w:r>
+        <w:br w:type="page"/>
+      </w:r>
+    </w:p>
     <w:p>
       <w:pPr>
         <w:pStyle w:val="Heading1"/>
@@ -2766,6 +2997,7 @@
         <w:rPr>
           <w:rFonts w:ascii="Times New Roman" w:hAnsi="Times New Roman"/>
         </w:rPr>
+        <w:lastRenderedPageBreak/>
         <w:t>Unit Testing</w:t>
       </w:r>
       <w:bookmarkEnd w:id="13"/>
@@ -3122,10 +3354,10 @@
     </w:p>
     <w:p/>
     <w:sectPr>
-      <w:headerReference w:type="default" r:id="rId12"/>
-      <w:footerReference w:type="default" r:id="rId13"/>
-      <w:headerReference w:type="first" r:id="rId14"/>
-      <w:footerReference w:type="first" r:id="rId15"/>
+      <w:headerReference w:type="default" r:id="rId16"/>
+      <w:footerReference w:type="default" r:id="rId17"/>
+      <w:headerReference w:type="first" r:id="rId18"/>
+      <w:footerReference w:type="first" r:id="rId19"/>
       <w:pgSz w:w="12240" w:h="15840" w:code="1"/>
       <w:pgMar w:top="1440" w:right="1440" w:bottom="1440" w:left="1440" w:header="720" w:footer="720" w:gutter="0"/>
       <w:cols w:space="720"/>
@@ -4628,6 +4860,119 @@
     </w:lvl>
   </w:abstractNum>
   <w:abstractNum w:abstractNumId="13" w15:restartNumberingAfterBreak="0">
+    <w:nsid w:val="7E694FAD"/>
+    <w:multiLevelType w:val="hybridMultilevel"/>
+    <w:tmpl w:val="52448648"/>
+    <w:lvl w:ilvl="0" w:tplc="AED4667E">
+      <w:start w:val="2"/>
+      <w:numFmt w:val="bullet"/>
+      <w:lvlText w:val=""/>
+      <w:lvlJc w:val="left"/>
+      <w:pPr>
+        <w:ind w:left="720" w:hanging="360"/>
+      </w:pPr>
+      <w:rPr>
+        <w:rFonts w:ascii="Wingdings" w:eastAsia="Times New Roman" w:hAnsi="Wingdings" w:cs="Times New Roman" w:hint="default"/>
+      </w:rPr>
+    </w:lvl>
+    <w:lvl w:ilvl="1" w:tplc="04090003" w:tentative="1">
+      <w:start w:val="1"/>
+      <w:numFmt w:val="bullet"/>
+      <w:lvlText w:val="o"/>
+      <w:lvlJc w:val="left"/>
+      <w:pPr>
+        <w:ind w:left="1440" w:hanging="360"/>
+      </w:pPr>
+      <w:rPr>
+        <w:rFonts w:ascii="Courier New" w:hAnsi="Courier New" w:cs="Courier New" w:hint="default"/>
+      </w:rPr>
+    </w:lvl>
+    <w:lvl w:ilvl="2" w:tplc="04090005" w:tentative="1">
+      <w:start w:val="1"/>
+      <w:numFmt w:val="bullet"/>
+      <w:lvlText w:val=""/>
+      <w:lvlJc w:val="left"/>
+      <w:pPr>
+        <w:ind w:left="2160" w:hanging="360"/>
+      </w:pPr>
+      <w:rPr>
+        <w:rFonts w:ascii="Wingdings" w:hAnsi="Wingdings" w:hint="default"/>
+      </w:rPr>
+    </w:lvl>
+    <w:lvl w:ilvl="3" w:tplc="04090001" w:tentative="1">
+      <w:start w:val="1"/>
+      <w:numFmt w:val="bullet"/>
+      <w:lvlText w:val=""/>
+      <w:lvlJc w:val="left"/>
+      <w:pPr>
+        <w:ind w:left="2880" w:hanging="360"/>
+      </w:pPr>
+      <w:rPr>
+        <w:rFonts w:ascii="Symbol" w:hAnsi="Symbol" w:hint="default"/>
+      </w:rPr>
+    </w:lvl>
+    <w:lvl w:ilvl="4" w:tplc="04090003" w:tentative="1">
+      <w:start w:val="1"/>
+      <w:numFmt w:val="bullet"/>
+      <w:lvlText w:val="o"/>
+      <w:lvlJc w:val="left"/>
+      <w:pPr>
+        <w:ind w:left="3600" w:hanging="360"/>
+      </w:pPr>
+      <w:rPr>
+        <w:rFonts w:ascii="Courier New" w:hAnsi="Courier New" w:cs="Courier New" w:hint="default"/>
+      </w:rPr>
+    </w:lvl>
+    <w:lvl w:ilvl="5" w:tplc="04090005" w:tentative="1">
+      <w:start w:val="1"/>
+      <w:numFmt w:val="bullet"/>
+      <w:lvlText w:val=""/>
+      <w:lvlJc w:val="left"/>
+      <w:pPr>
+        <w:ind w:left="4320" w:hanging="360"/>
+      </w:pPr>
+      <w:rPr>
+        <w:rFonts w:ascii="Wingdings" w:hAnsi="Wingdings" w:hint="default"/>
+      </w:rPr>
+    </w:lvl>
+    <w:lvl w:ilvl="6" w:tplc="04090001" w:tentative="1">
+      <w:start w:val="1"/>
+      <w:numFmt w:val="bullet"/>
+      <w:lvlText w:val=""/>
+      <w:lvlJc w:val="left"/>
+      <w:pPr>
+        <w:ind w:left="5040" w:hanging="360"/>
+      </w:pPr>
+      <w:rPr>
+        <w:rFonts w:ascii="Symbol" w:hAnsi="Symbol" w:hint="default"/>
+      </w:rPr>
+    </w:lvl>
+    <w:lvl w:ilvl="7" w:tplc="04090003" w:tentative="1">
+      <w:start w:val="1"/>
+      <w:numFmt w:val="bullet"/>
+      <w:lvlText w:val="o"/>
+      <w:lvlJc w:val="left"/>
+      <w:pPr>
+        <w:ind w:left="5760" w:hanging="360"/>
+      </w:pPr>
+      <w:rPr>
+        <w:rFonts w:ascii="Courier New" w:hAnsi="Courier New" w:cs="Courier New" w:hint="default"/>
+      </w:rPr>
+    </w:lvl>
+    <w:lvl w:ilvl="8" w:tplc="04090005" w:tentative="1">
+      <w:start w:val="1"/>
+      <w:numFmt w:val="bullet"/>
+      <w:lvlText w:val=""/>
+      <w:lvlJc w:val="left"/>
+      <w:pPr>
+        <w:ind w:left="6480" w:hanging="360"/>
+      </w:pPr>
+      <w:rPr>
+        <w:rFonts w:ascii="Wingdings" w:hAnsi="Wingdings" w:hint="default"/>
+      </w:rPr>
+    </w:lvl>
+  </w:abstractNum>
+  <w:abstractNum w:abstractNumId="14" w15:restartNumberingAfterBreak="0">
     <w:nsid w:val="7F006540"/>
     <w:multiLevelType w:val="multilevel"/>
     <w:tmpl w:val="122EF47E"/>
@@ -4779,13 +5124,16 @@
     <w:abstractNumId w:val="4"/>
   </w:num>
   <w:num w:numId="12">
-    <w:abstractNumId w:val="13"/>
+    <w:abstractNumId w:val="14"/>
   </w:num>
   <w:num w:numId="13">
     <w:abstractNumId w:val="1"/>
   </w:num>
   <w:num w:numId="14">
     <w:abstractNumId w:val="6"/>
+  </w:num>
+  <w:num w:numId="15">
+    <w:abstractNumId w:val="13"/>
   </w:num>
 </w:numbering>
 </file>

</xml_diff>